<commit_message>
Binh add function Rental Rate
</commit_message>
<xml_diff>
--- a/Document/Bảng Phân Công Nhiệm Vụ.docx
+++ b/Document/Bảng Phân Công Nhiệm Vụ.docx
@@ -1228,10 +1228,8 @@
                 <w:sz w:val="28"/>
                 <w:szCs w:val="28"/>
               </w:rPr>
-              <w:t>Cancel a specific late charge (Xóa một khoản nợ cụ thể - M)</w:t>
-            </w:r>
-            <w:bookmarkStart w:id="0" w:name="_GoBack"/>
-            <w:bookmarkEnd w:id="0"/>
+              <w:t>Set rental price and period</w:t>
+            </w:r>
           </w:p>
         </w:tc>
         <w:tc>
@@ -1253,7 +1251,7 @@
                 <w:sz w:val="28"/>
                 <w:szCs w:val="28"/>
               </w:rPr>
-              <w:t>Lê Đức Tiến</w:t>
+              <w:t>Trần Trọng Bình</w:t>
             </w:r>
           </w:p>
         </w:tc>
@@ -1278,7 +1276,6 @@
                 <w:sz w:val="28"/>
                 <w:szCs w:val="28"/>
               </w:rPr>
-              <w:lastRenderedPageBreak/>
               <w:t>10</w:t>
             </w:r>
           </w:p>
@@ -1301,7 +1298,7 @@
                 <w:sz w:val="28"/>
                 <w:szCs w:val="28"/>
               </w:rPr>
-              <w:t xml:space="preserve">Show information about customer late charges (Hiển thị thông tin nợ quá hạn của khách hàng - C) </w:t>
+              <w:t>Customer Management (Quản lý khách hàng)</w:t>
             </w:r>
           </w:p>
         </w:tc>
@@ -1324,7 +1321,7 @@
                 <w:sz w:val="28"/>
                 <w:szCs w:val="28"/>
               </w:rPr>
-              <w:t>Lê Đức Tiến</w:t>
+              <w:t>Trần Trọng Bình</w:t>
             </w:r>
           </w:p>
         </w:tc>
@@ -1349,6 +1346,7 @@
                 <w:sz w:val="28"/>
                 <w:szCs w:val="28"/>
               </w:rPr>
+              <w:lastRenderedPageBreak/>
               <w:t>11</w:t>
             </w:r>
           </w:p>
@@ -1371,7 +1369,31 @@
                 <w:sz w:val="28"/>
                 <w:szCs w:val="28"/>
               </w:rPr>
-              <w:t>Rent Dvds or Disks game (Cho thuê Dvd hoặc đĩa game - C)</w:t>
+              <w:t>Title</w:t>
+            </w:r>
+            <w:r>
+              <w:rPr>
+                <w:rFonts w:ascii="Times New Roman" w:hAnsi="Times New Roman" w:cs="Times New Roman"/>
+                <w:sz w:val="28"/>
+                <w:szCs w:val="28"/>
+              </w:rPr>
+              <w:t xml:space="preserve"> Management (Quản lý</w:t>
+            </w:r>
+            <w:r>
+              <w:rPr>
+                <w:rFonts w:ascii="Times New Roman" w:hAnsi="Times New Roman" w:cs="Times New Roman"/>
+                <w:sz w:val="28"/>
+                <w:szCs w:val="28"/>
+              </w:rPr>
+              <w:t xml:space="preserve"> tiêu đề</w:t>
+            </w:r>
+            <w:r>
+              <w:rPr>
+                <w:rFonts w:ascii="Times New Roman" w:hAnsi="Times New Roman" w:cs="Times New Roman"/>
+                <w:sz w:val="28"/>
+                <w:szCs w:val="28"/>
+              </w:rPr>
+              <w:t>)</w:t>
             </w:r>
           </w:p>
         </w:tc>
@@ -1394,7 +1416,7 @@
                 <w:sz w:val="28"/>
                 <w:szCs w:val="28"/>
               </w:rPr>
-              <w:t>Lê Đức Tiến</w:t>
+              <w:t>Trần Trọng Bình</w:t>
             </w:r>
           </w:p>
         </w:tc>
@@ -1441,7 +1463,31 @@
                 <w:sz w:val="28"/>
                 <w:szCs w:val="28"/>
               </w:rPr>
-              <w:t>Record the return Dvds or Disks game (Ghi lại việc trả Dvd hay đĩa game)</w:t>
+              <w:t>Disk</w:t>
+            </w:r>
+            <w:r>
+              <w:rPr>
+                <w:rFonts w:ascii="Times New Roman" w:hAnsi="Times New Roman" w:cs="Times New Roman"/>
+                <w:sz w:val="28"/>
+                <w:szCs w:val="28"/>
+              </w:rPr>
+              <w:t xml:space="preserve"> Management (Quản lý</w:t>
+            </w:r>
+            <w:r>
+              <w:rPr>
+                <w:rFonts w:ascii="Times New Roman" w:hAnsi="Times New Roman" w:cs="Times New Roman"/>
+                <w:sz w:val="28"/>
+                <w:szCs w:val="28"/>
+              </w:rPr>
+              <w:t xml:space="preserve"> đĩa</w:t>
+            </w:r>
+            <w:r>
+              <w:rPr>
+                <w:rFonts w:ascii="Times New Roman" w:hAnsi="Times New Roman" w:cs="Times New Roman"/>
+                <w:sz w:val="28"/>
+                <w:szCs w:val="28"/>
+              </w:rPr>
+              <w:t>)</w:t>
             </w:r>
           </w:p>
         </w:tc>
@@ -1464,7 +1510,7 @@
                 <w:sz w:val="28"/>
                 <w:szCs w:val="28"/>
               </w:rPr>
-              <w:t>Lê Đức Tiến</w:t>
+              <w:t>Trần Trọng Bình</w:t>
             </w:r>
           </w:p>
         </w:tc>
@@ -1511,7 +1557,31 @@
                 <w:sz w:val="28"/>
                 <w:szCs w:val="28"/>
               </w:rPr>
-              <w:t>Enter a reservation for a specific title (Thêm đặt trước cho một tiêu đề Dvd hoặc đĩa game - C)</w:t>
+              <w:t>Rental rate</w:t>
+            </w:r>
+            <w:r>
+              <w:rPr>
+                <w:rFonts w:ascii="Times New Roman" w:hAnsi="Times New Roman" w:cs="Times New Roman"/>
+                <w:sz w:val="28"/>
+                <w:szCs w:val="28"/>
+              </w:rPr>
+              <w:t xml:space="preserve"> Management (Quản lý</w:t>
+            </w:r>
+            <w:r>
+              <w:rPr>
+                <w:rFonts w:ascii="Times New Roman" w:hAnsi="Times New Roman" w:cs="Times New Roman"/>
+                <w:sz w:val="28"/>
+                <w:szCs w:val="28"/>
+              </w:rPr>
+              <w:t xml:space="preserve"> giá thuê</w:t>
+            </w:r>
+            <w:r>
+              <w:rPr>
+                <w:rFonts w:ascii="Times New Roman" w:hAnsi="Times New Roman" w:cs="Times New Roman"/>
+                <w:sz w:val="28"/>
+                <w:szCs w:val="28"/>
+              </w:rPr>
+              <w:t>)</w:t>
             </w:r>
           </w:p>
         </w:tc>
@@ -1534,7 +1604,7 @@
                 <w:sz w:val="28"/>
                 <w:szCs w:val="28"/>
               </w:rPr>
-              <w:t>Lê Đức Tiến</w:t>
+              <w:t>Trần Trọng Bình</w:t>
             </w:r>
           </w:p>
         </w:tc>
@@ -1581,7 +1651,7 @@
                 <w:sz w:val="28"/>
                 <w:szCs w:val="28"/>
               </w:rPr>
-              <w:t>Cancel a reservation (Xóa đặt trước - C)</w:t>
+              <w:t>Cancel a specific late charge (Xóa một khoản nợ cụ thể - M)</w:t>
             </w:r>
           </w:p>
         </w:tc>
@@ -1651,7 +1721,7 @@
                 <w:sz w:val="28"/>
                 <w:szCs w:val="28"/>
               </w:rPr>
-              <w:t xml:space="preserve">Record the payment of paticular Customer (Ghi lại thanh toán của khách hàng - C) </w:t>
+              <w:t xml:space="preserve">Show information about customer late charges (Hiển thị thông tin nợ quá hạn của khách hàng - C) </w:t>
             </w:r>
           </w:p>
         </w:tc>
@@ -1721,7 +1791,7 @@
                 <w:sz w:val="28"/>
                 <w:szCs w:val="28"/>
               </w:rPr>
-              <w:t>Report a Dvd or Disk game status (Hiển thị trạng thái của Dvd hoặc đĩa game - C)</w:t>
+              <w:t>Rent Dvds or Disks game (Cho thuê Dvd hoặc đĩa game - C)</w:t>
             </w:r>
           </w:p>
         </w:tc>
@@ -1744,7 +1814,7 @@
                 <w:sz w:val="28"/>
                 <w:szCs w:val="28"/>
               </w:rPr>
-              <w:t>Nguyễn Minh Phi</w:t>
+              <w:t>Lê Đức Tiến</w:t>
             </w:r>
           </w:p>
         </w:tc>
@@ -1791,7 +1861,7 @@
                 <w:sz w:val="28"/>
                 <w:szCs w:val="28"/>
               </w:rPr>
-              <w:t>Show information a bout a particular title (Hiển thị thông tin về một tiêu đề cụ thể - C)</w:t>
+              <w:t>Record the return Dvds or Disks game (Ghi lại việc trả Dvd hay đĩa game)</w:t>
             </w:r>
           </w:p>
         </w:tc>
@@ -1814,7 +1884,7 @@
                 <w:sz w:val="28"/>
                 <w:szCs w:val="28"/>
               </w:rPr>
-              <w:t>Nguyễn Minh Phi</w:t>
+              <w:t>Lê Đức Tiến</w:t>
             </w:r>
           </w:p>
         </w:tc>
@@ -1861,7 +1931,7 @@
                 <w:sz w:val="28"/>
                 <w:szCs w:val="28"/>
               </w:rPr>
-              <w:t>Produce a customer report for management upon request (Tạo báo cáo quản lí khách hàng theo yêu cầu - M)</w:t>
+              <w:t>Enter a reservation for a specific title (Thêm đặt trước cho một tiêu đề Dvd hoặc đĩa game - C)</w:t>
             </w:r>
           </w:p>
         </w:tc>
@@ -1884,7 +1954,7 @@
                 <w:sz w:val="28"/>
                 <w:szCs w:val="28"/>
               </w:rPr>
-              <w:t>Nguyễn Minh Phi</w:t>
+              <w:t>Lê Đức Tiến</w:t>
             </w:r>
           </w:p>
         </w:tc>
@@ -1931,7 +2001,7 @@
                 <w:sz w:val="28"/>
                 <w:szCs w:val="28"/>
               </w:rPr>
-              <w:t>Produce a title report for management upon request (Tạo báo cáo quản lí tiêu đề theo yêu cầu)</w:t>
+              <w:t>Cancel a reservation (Xóa đặt trước - C)</w:t>
             </w:r>
           </w:p>
         </w:tc>
@@ -1954,7 +2024,7 @@
                 <w:sz w:val="28"/>
                 <w:szCs w:val="28"/>
               </w:rPr>
-              <w:t>Nguyễn Minh Phi</w:t>
+              <w:t>Lê Đức Tiến</w:t>
             </w:r>
           </w:p>
         </w:tc>
@@ -2001,7 +2071,7 @@
                 <w:sz w:val="28"/>
                 <w:szCs w:val="28"/>
               </w:rPr>
-              <w:t>Login (Đăng nhập - C)</w:t>
+              <w:t xml:space="preserve">Record the payment of paticular Customer (Ghi lại thanh toán của khách hàng - C) </w:t>
             </w:r>
           </w:p>
         </w:tc>
@@ -2024,7 +2094,7 @@
                 <w:sz w:val="28"/>
                 <w:szCs w:val="28"/>
               </w:rPr>
-              <w:t>Nguyễn Thanh Nga</w:t>
+              <w:t>Lê Đức Tiến</w:t>
             </w:r>
           </w:p>
         </w:tc>
@@ -2050,6 +2120,356 @@
                 <w:szCs w:val="28"/>
               </w:rPr>
               <w:t>21</w:t>
+            </w:r>
+          </w:p>
+        </w:tc>
+        <w:tc>
+          <w:tcPr>
+            <w:tcW w:w="5580" w:type="dxa"/>
+          </w:tcPr>
+          <w:p>
+            <w:pPr>
+              <w:rPr>
+                <w:rFonts w:ascii="Times New Roman" w:hAnsi="Times New Roman" w:cs="Times New Roman"/>
+                <w:sz w:val="28"/>
+                <w:szCs w:val="28"/>
+              </w:rPr>
+            </w:pPr>
+            <w:r>
+              <w:rPr>
+                <w:rFonts w:ascii="Times New Roman" w:hAnsi="Times New Roman" w:cs="Times New Roman"/>
+                <w:sz w:val="28"/>
+                <w:szCs w:val="28"/>
+              </w:rPr>
+              <w:t>Report a Dvd or Disk game status (Hiển thị trạng thái của Dvd hoặc đĩa game - C)</w:t>
+            </w:r>
+          </w:p>
+        </w:tc>
+        <w:tc>
+          <w:tcPr>
+            <w:tcW w:w="2695" w:type="dxa"/>
+          </w:tcPr>
+          <w:p>
+            <w:pPr>
+              <w:jc w:val="center"/>
+              <w:rPr>
+                <w:rFonts w:ascii="Times New Roman" w:hAnsi="Times New Roman" w:cs="Times New Roman"/>
+                <w:sz w:val="28"/>
+                <w:szCs w:val="28"/>
+              </w:rPr>
+            </w:pPr>
+            <w:r>
+              <w:rPr>
+                <w:rFonts w:ascii="Times New Roman" w:hAnsi="Times New Roman" w:cs="Times New Roman"/>
+                <w:sz w:val="28"/>
+                <w:szCs w:val="28"/>
+              </w:rPr>
+              <w:t>Nguyễn Minh Phi</w:t>
+            </w:r>
+          </w:p>
+        </w:tc>
+      </w:tr>
+      <w:tr>
+        <w:tc>
+          <w:tcPr>
+            <w:tcW w:w="1075" w:type="dxa"/>
+          </w:tcPr>
+          <w:p>
+            <w:pPr>
+              <w:jc w:val="center"/>
+              <w:rPr>
+                <w:rFonts w:ascii="Times New Roman" w:hAnsi="Times New Roman" w:cs="Times New Roman"/>
+                <w:sz w:val="28"/>
+                <w:szCs w:val="28"/>
+              </w:rPr>
+            </w:pPr>
+            <w:r>
+              <w:rPr>
+                <w:rFonts w:ascii="Times New Roman" w:hAnsi="Times New Roman" w:cs="Times New Roman"/>
+                <w:sz w:val="28"/>
+                <w:szCs w:val="28"/>
+              </w:rPr>
+              <w:t>22</w:t>
+            </w:r>
+          </w:p>
+        </w:tc>
+        <w:tc>
+          <w:tcPr>
+            <w:tcW w:w="5580" w:type="dxa"/>
+          </w:tcPr>
+          <w:p>
+            <w:pPr>
+              <w:rPr>
+                <w:rFonts w:ascii="Times New Roman" w:hAnsi="Times New Roman" w:cs="Times New Roman"/>
+                <w:sz w:val="28"/>
+                <w:szCs w:val="28"/>
+              </w:rPr>
+            </w:pPr>
+            <w:r>
+              <w:rPr>
+                <w:rFonts w:ascii="Times New Roman" w:hAnsi="Times New Roman" w:cs="Times New Roman"/>
+                <w:sz w:val="28"/>
+                <w:szCs w:val="28"/>
+              </w:rPr>
+              <w:t>Show information a bout a particular title (Hiển thị thông tin về một tiêu đề cụ thể - C)</w:t>
+            </w:r>
+          </w:p>
+        </w:tc>
+        <w:tc>
+          <w:tcPr>
+            <w:tcW w:w="2695" w:type="dxa"/>
+          </w:tcPr>
+          <w:p>
+            <w:pPr>
+              <w:jc w:val="center"/>
+              <w:rPr>
+                <w:rFonts w:ascii="Times New Roman" w:hAnsi="Times New Roman" w:cs="Times New Roman"/>
+                <w:sz w:val="28"/>
+                <w:szCs w:val="28"/>
+              </w:rPr>
+            </w:pPr>
+            <w:r>
+              <w:rPr>
+                <w:rFonts w:ascii="Times New Roman" w:hAnsi="Times New Roman" w:cs="Times New Roman"/>
+                <w:sz w:val="28"/>
+                <w:szCs w:val="28"/>
+              </w:rPr>
+              <w:t>Nguyễn Minh Phi</w:t>
+            </w:r>
+          </w:p>
+        </w:tc>
+      </w:tr>
+      <w:tr>
+        <w:tc>
+          <w:tcPr>
+            <w:tcW w:w="1075" w:type="dxa"/>
+          </w:tcPr>
+          <w:p>
+            <w:pPr>
+              <w:jc w:val="center"/>
+              <w:rPr>
+                <w:rFonts w:ascii="Times New Roman" w:hAnsi="Times New Roman" w:cs="Times New Roman"/>
+                <w:sz w:val="28"/>
+                <w:szCs w:val="28"/>
+              </w:rPr>
+            </w:pPr>
+            <w:r>
+              <w:rPr>
+                <w:rFonts w:ascii="Times New Roman" w:hAnsi="Times New Roman" w:cs="Times New Roman"/>
+                <w:sz w:val="28"/>
+                <w:szCs w:val="28"/>
+              </w:rPr>
+              <w:t>23</w:t>
+            </w:r>
+          </w:p>
+        </w:tc>
+        <w:tc>
+          <w:tcPr>
+            <w:tcW w:w="5580" w:type="dxa"/>
+          </w:tcPr>
+          <w:p>
+            <w:pPr>
+              <w:rPr>
+                <w:rFonts w:ascii="Times New Roman" w:hAnsi="Times New Roman" w:cs="Times New Roman"/>
+                <w:sz w:val="28"/>
+                <w:szCs w:val="28"/>
+              </w:rPr>
+            </w:pPr>
+            <w:r>
+              <w:rPr>
+                <w:rFonts w:ascii="Times New Roman" w:hAnsi="Times New Roman" w:cs="Times New Roman"/>
+                <w:sz w:val="28"/>
+                <w:szCs w:val="28"/>
+              </w:rPr>
+              <w:t>Produce a customer report for management upon request (Tạo báo cáo quản lí khách hàng theo yêu cầu - M)</w:t>
+            </w:r>
+          </w:p>
+        </w:tc>
+        <w:tc>
+          <w:tcPr>
+            <w:tcW w:w="2695" w:type="dxa"/>
+          </w:tcPr>
+          <w:p>
+            <w:pPr>
+              <w:jc w:val="center"/>
+              <w:rPr>
+                <w:rFonts w:ascii="Times New Roman" w:hAnsi="Times New Roman" w:cs="Times New Roman"/>
+                <w:sz w:val="28"/>
+                <w:szCs w:val="28"/>
+              </w:rPr>
+            </w:pPr>
+            <w:r>
+              <w:rPr>
+                <w:rFonts w:ascii="Times New Roman" w:hAnsi="Times New Roman" w:cs="Times New Roman"/>
+                <w:sz w:val="28"/>
+                <w:szCs w:val="28"/>
+              </w:rPr>
+              <w:t>Nguyễn Minh Phi</w:t>
+            </w:r>
+          </w:p>
+        </w:tc>
+      </w:tr>
+      <w:tr>
+        <w:tc>
+          <w:tcPr>
+            <w:tcW w:w="1075" w:type="dxa"/>
+          </w:tcPr>
+          <w:p>
+            <w:pPr>
+              <w:jc w:val="center"/>
+              <w:rPr>
+                <w:rFonts w:ascii="Times New Roman" w:hAnsi="Times New Roman" w:cs="Times New Roman"/>
+                <w:sz w:val="28"/>
+                <w:szCs w:val="28"/>
+              </w:rPr>
+            </w:pPr>
+            <w:r>
+              <w:rPr>
+                <w:rFonts w:ascii="Times New Roman" w:hAnsi="Times New Roman" w:cs="Times New Roman"/>
+                <w:sz w:val="28"/>
+                <w:szCs w:val="28"/>
+              </w:rPr>
+              <w:t>24</w:t>
+            </w:r>
+          </w:p>
+        </w:tc>
+        <w:tc>
+          <w:tcPr>
+            <w:tcW w:w="5580" w:type="dxa"/>
+          </w:tcPr>
+          <w:p>
+            <w:pPr>
+              <w:rPr>
+                <w:rFonts w:ascii="Times New Roman" w:hAnsi="Times New Roman" w:cs="Times New Roman"/>
+                <w:sz w:val="28"/>
+                <w:szCs w:val="28"/>
+              </w:rPr>
+            </w:pPr>
+            <w:r>
+              <w:rPr>
+                <w:rFonts w:ascii="Times New Roman" w:hAnsi="Times New Roman" w:cs="Times New Roman"/>
+                <w:sz w:val="28"/>
+                <w:szCs w:val="28"/>
+              </w:rPr>
+              <w:t>Produce a title report for management upon request (Tạo báo cáo quản lí tiêu đề theo yêu cầu)</w:t>
+            </w:r>
+          </w:p>
+        </w:tc>
+        <w:tc>
+          <w:tcPr>
+            <w:tcW w:w="2695" w:type="dxa"/>
+          </w:tcPr>
+          <w:p>
+            <w:pPr>
+              <w:jc w:val="center"/>
+              <w:rPr>
+                <w:rFonts w:ascii="Times New Roman" w:hAnsi="Times New Roman" w:cs="Times New Roman"/>
+                <w:sz w:val="28"/>
+                <w:szCs w:val="28"/>
+              </w:rPr>
+            </w:pPr>
+            <w:r>
+              <w:rPr>
+                <w:rFonts w:ascii="Times New Roman" w:hAnsi="Times New Roman" w:cs="Times New Roman"/>
+                <w:sz w:val="28"/>
+                <w:szCs w:val="28"/>
+              </w:rPr>
+              <w:t>Nguyễn Minh Phi</w:t>
+            </w:r>
+          </w:p>
+        </w:tc>
+      </w:tr>
+      <w:tr>
+        <w:tc>
+          <w:tcPr>
+            <w:tcW w:w="1075" w:type="dxa"/>
+          </w:tcPr>
+          <w:p>
+            <w:pPr>
+              <w:jc w:val="center"/>
+              <w:rPr>
+                <w:rFonts w:ascii="Times New Roman" w:hAnsi="Times New Roman" w:cs="Times New Roman"/>
+                <w:sz w:val="28"/>
+                <w:szCs w:val="28"/>
+              </w:rPr>
+            </w:pPr>
+            <w:r>
+              <w:rPr>
+                <w:rFonts w:ascii="Times New Roman" w:hAnsi="Times New Roman" w:cs="Times New Roman"/>
+                <w:sz w:val="28"/>
+                <w:szCs w:val="28"/>
+              </w:rPr>
+              <w:t>25</w:t>
+            </w:r>
+          </w:p>
+        </w:tc>
+        <w:tc>
+          <w:tcPr>
+            <w:tcW w:w="5580" w:type="dxa"/>
+          </w:tcPr>
+          <w:p>
+            <w:pPr>
+              <w:rPr>
+                <w:rFonts w:ascii="Times New Roman" w:hAnsi="Times New Roman" w:cs="Times New Roman"/>
+                <w:sz w:val="28"/>
+                <w:szCs w:val="28"/>
+              </w:rPr>
+            </w:pPr>
+            <w:r>
+              <w:rPr>
+                <w:rFonts w:ascii="Times New Roman" w:hAnsi="Times New Roman" w:cs="Times New Roman"/>
+                <w:sz w:val="28"/>
+                <w:szCs w:val="28"/>
+              </w:rPr>
+              <w:t>Login (Đăng nhập - C)</w:t>
+            </w:r>
+          </w:p>
+        </w:tc>
+        <w:tc>
+          <w:tcPr>
+            <w:tcW w:w="2695" w:type="dxa"/>
+          </w:tcPr>
+          <w:p>
+            <w:pPr>
+              <w:jc w:val="center"/>
+              <w:rPr>
+                <w:rFonts w:ascii="Times New Roman" w:hAnsi="Times New Roman" w:cs="Times New Roman"/>
+                <w:sz w:val="28"/>
+                <w:szCs w:val="28"/>
+              </w:rPr>
+            </w:pPr>
+            <w:r>
+              <w:rPr>
+                <w:rFonts w:ascii="Times New Roman" w:hAnsi="Times New Roman" w:cs="Times New Roman"/>
+                <w:sz w:val="28"/>
+                <w:szCs w:val="28"/>
+              </w:rPr>
+              <w:t>Nguyễn Thanh Nga</w:t>
+            </w:r>
+          </w:p>
+        </w:tc>
+      </w:tr>
+      <w:tr>
+        <w:tc>
+          <w:tcPr>
+            <w:tcW w:w="1075" w:type="dxa"/>
+          </w:tcPr>
+          <w:p>
+            <w:pPr>
+              <w:jc w:val="center"/>
+              <w:rPr>
+                <w:rFonts w:ascii="Times New Roman" w:hAnsi="Times New Roman" w:cs="Times New Roman"/>
+                <w:sz w:val="28"/>
+                <w:szCs w:val="28"/>
+              </w:rPr>
+            </w:pPr>
+            <w:r>
+              <w:rPr>
+                <w:rFonts w:ascii="Times New Roman" w:hAnsi="Times New Roman" w:cs="Times New Roman"/>
+                <w:sz w:val="28"/>
+                <w:szCs w:val="28"/>
+              </w:rPr>
+              <w:t>26</w:t>
             </w:r>
           </w:p>
         </w:tc>
@@ -2108,6 +2528,8 @@
           <w:szCs w:val="28"/>
         </w:rPr>
       </w:pPr>
+      <w:bookmarkStart w:id="0" w:name="_GoBack"/>
+      <w:bookmarkEnd w:id="0"/>
     </w:p>
     <w:sectPr>
       <w:pgSz w:w="12240" w:h="15840"/>

</xml_diff>